<commit_message>
Revised ps 72. Prep Ps 73. Not published to PDF
</commit_message>
<xml_diff>
--- a/Psalms/072.docx
+++ b/Psalms/072.docx
@@ -140,6 +140,14 @@
           </w:tcPr>
           <w:p>
             <w:pPr>
+              <w:pStyle w:val="Rubric"/>
+            </w:pPr>
+            <w:r>
+              <w:t>1 (A Psalm by Asaph)</w:t>
+            </w:r>
+          </w:p>
+          <w:p>
+            <w:pPr>
               <w:pStyle w:val="EngIndEnd"/>
             </w:pPr>
           </w:p>
@@ -300,6 +308,36 @@
           <w:tcPr>
             <w:tcW w:w="615" w:type="pct"/>
           </w:tcPr>
+          <w:p>
+            <w:pPr>
+              <w:pStyle w:val="EnglishHangNoCoptic"/>
+            </w:pPr>
+            <w:r>
+              <w:t>How good God is to Israel,</w:t>
+            </w:r>
+          </w:p>
+          <w:p>
+            <w:pPr>
+              <w:pStyle w:val="EnglishHangEndNoCoptic"/>
+            </w:pPr>
+            <w:r>
+              <w:tab/>
+            </w:r>
+            <w:proofErr w:type="gramStart"/>
+            <w:r>
+              <w:t>to</w:t>
+            </w:r>
+            <w:proofErr w:type="gramEnd"/>
+            <w:r>
+              <w:t xml:space="preserve"> those </w:t>
+            </w:r>
+            <w:r>
+              <w:t>the upright</w:t>
+            </w:r>
+            <w:r>
+              <w:t xml:space="preserve"> in heart!</w:t>
+            </w:r>
+          </w:p>
           <w:p/>
         </w:tc>
         <w:tc>
@@ -453,6 +491,46 @@
           <w:tcPr>
             <w:tcW w:w="615" w:type="pct"/>
           </w:tcPr>
+          <w:p>
+            <w:pPr>
+              <w:pStyle w:val="EnglishHangNoCoptic"/>
+            </w:pPr>
+            <w:r>
+              <w:t xml:space="preserve">2 </w:t>
+            </w:r>
+            <w:r>
+              <w:t>But as for me,</w:t>
+            </w:r>
+            <w:r>
+              <w:t xml:space="preserve"> my feet </w:t>
+            </w:r>
+            <w:r>
+              <w:t>were</w:t>
+            </w:r>
+            <w:r>
+              <w:t xml:space="preserve"> almost </w:t>
+            </w:r>
+            <w:r>
+              <w:t>shaken</w:t>
+            </w:r>
+            <w:r>
+              <w:t>;</w:t>
+            </w:r>
+          </w:p>
+          <w:p>
+            <w:pPr>
+              <w:pStyle w:val="EnglishHangEndNoCoptic"/>
+            </w:pPr>
+            <w:r>
+              <w:tab/>
+            </w:r>
+            <w:r>
+              <w:t>My steps had nearly slipped</w:t>
+            </w:r>
+            <w:r>
+              <w:t>,</w:t>
+            </w:r>
+          </w:p>
           <w:p/>
         </w:tc>
         <w:tc>
@@ -620,6 +698,41 @@
           <w:tcPr>
             <w:tcW w:w="615" w:type="pct"/>
           </w:tcPr>
+          <w:p>
+            <w:pPr>
+              <w:pStyle w:val="EnglishHangNoCoptic"/>
+            </w:pPr>
+            <w:r>
+              <w:t>3 f</w:t>
+            </w:r>
+            <w:r>
+              <w:t xml:space="preserve">or I was envious of the </w:t>
+            </w:r>
+            <w:r>
+              <w:t>lawless</w:t>
+            </w:r>
+            <w:r>
+              <w:t>,</w:t>
+            </w:r>
+          </w:p>
+          <w:p>
+            <w:pPr>
+              <w:pStyle w:val="EnglishHangEndNoCoptic"/>
+            </w:pPr>
+            <w:r>
+              <w:tab/>
+              <w:t>when I saw the peace</w:t>
+            </w:r>
+            <w:r>
+              <w:rPr>
+                <w:rStyle w:val="FootnoteReference"/>
+              </w:rPr>
+              <w:footnoteReference w:id="2"/>
+            </w:r>
+            <w:r>
+              <w:t xml:space="preserve"> of sinners,</w:t>
+            </w:r>
+          </w:p>
           <w:p/>
         </w:tc>
         <w:tc>
@@ -738,7 +851,7 @@
               <w:rPr>
                 <w:rStyle w:val="FootnoteReference"/>
               </w:rPr>
-              <w:footnoteReference w:id="2"/>
+              <w:footnoteReference w:id="3"/>
             </w:r>
             <w:r>
               <w:t xml:space="preserve"> in their death,</w:t>
@@ -757,7 +870,11 @@
             </w:r>
             <w:proofErr w:type="gramEnd"/>
             <w:r>
-              <w:t xml:space="preserve"> in their scourging no severity.</w:t>
+              <w:t xml:space="preserve"> in their scourging no </w:t>
+            </w:r>
+            <w:r>
+              <w:lastRenderedPageBreak/>
+              <w:t>severity.</w:t>
             </w:r>
           </w:p>
           <w:p>
@@ -786,6 +903,52 @@
           <w:tcPr>
             <w:tcW w:w="615" w:type="pct"/>
           </w:tcPr>
+          <w:p>
+            <w:pPr>
+              <w:pStyle w:val="EnglishHangNoCoptic"/>
+            </w:pPr>
+            <w:r>
+              <w:t>4 f</w:t>
+            </w:r>
+            <w:r>
+              <w:t>or there is no objection</w:t>
+            </w:r>
+            <w:r>
+              <w:rPr>
+                <w:rStyle w:val="FootnoteReference"/>
+              </w:rPr>
+              <w:footnoteReference w:id="4"/>
+            </w:r>
+            <w:r>
+              <w:t xml:space="preserve"> in their death,</w:t>
+            </w:r>
+          </w:p>
+          <w:p>
+            <w:pPr>
+              <w:pStyle w:val="EnglishHangEndNoCoptic"/>
+            </w:pPr>
+            <w:r>
+              <w:tab/>
+            </w:r>
+            <w:proofErr w:type="gramStart"/>
+            <w:r>
+              <w:t>a</w:t>
+            </w:r>
+            <w:r>
+              <w:t>nd</w:t>
+            </w:r>
+            <w:proofErr w:type="gramEnd"/>
+            <w:r>
+              <w:t xml:space="preserve"> no severity in their </w:t>
+            </w:r>
+            <w:r>
+              <w:lastRenderedPageBreak/>
+              <w:t>scourging</w:t>
+            </w:r>
+            <w:r>
+              <w:t>.</w:t>
+            </w:r>
+          </w:p>
           <w:p/>
         </w:tc>
         <w:tc>
@@ -794,6 +957,7 @@
           </w:tcPr>
           <w:p>
             <w:r>
+              <w:lastRenderedPageBreak/>
               <w:t>For there is no fear in their death, and they are steadfast under the knout.</w:t>
             </w:r>
           </w:p>
@@ -816,6 +980,7 @@
             </w:pPr>
             <w:proofErr w:type="gramStart"/>
             <w:r>
+              <w:lastRenderedPageBreak/>
               <w:t>and</w:t>
             </w:r>
             <w:proofErr w:type="gramEnd"/>
@@ -833,7 +998,12 @@
               <w:pStyle w:val="EngIndEnd"/>
             </w:pPr>
             <w:r>
-              <w:t>For there is no sign of reluctance in their death: and they have firmness under their affliction.</w:t>
+              <w:lastRenderedPageBreak/>
+              <w:t xml:space="preserve">For there is no sign of reluctance in their death: and they have </w:t>
+            </w:r>
+            <w:r>
+              <w:lastRenderedPageBreak/>
+              <w:t>firmness under their affliction.</w:t>
             </w:r>
           </w:p>
         </w:tc>
@@ -861,6 +1031,7 @@
                 <w:szCs w:val="24"/>
                 <w:shd w:val="clear" w:color="auto" w:fill="FFFFFF"/>
               </w:rPr>
+              <w:lastRenderedPageBreak/>
               <w:t>For there is no upward gaze at their death</w:t>
             </w:r>
           </w:p>
@@ -885,7 +1056,18 @@
                 <w:szCs w:val="24"/>
                 <w:shd w:val="clear" w:color="auto" w:fill="FFFFFF"/>
               </w:rPr>
-              <w:t>Nor steadfastness in their chastening.</w:t>
+              <w:t xml:space="preserve">Nor steadfastness in their </w:t>
+            </w:r>
+            <w:r>
+              <w:rPr>
+                <w:rFonts w:ascii="Tahoma" w:eastAsia="Times New Roman" w:hAnsi="Tahoma" w:cs="Tahoma"/>
+                <w:color w:val="2E1308"/>
+                <w:sz w:val="24"/>
+                <w:szCs w:val="24"/>
+                <w:shd w:val="clear" w:color="auto" w:fill="FFFFFF"/>
+              </w:rPr>
+              <w:lastRenderedPageBreak/>
+              <w:t>chastening.</w:t>
             </w:r>
             <w:proofErr w:type="gramEnd"/>
           </w:p>
@@ -947,6 +1129,42 @@
           <w:tcPr>
             <w:tcW w:w="615" w:type="pct"/>
           </w:tcPr>
+          <w:p>
+            <w:pPr>
+              <w:pStyle w:val="EnglishHangNoCoptic"/>
+            </w:pPr>
+            <w:r>
+              <w:t xml:space="preserve">5 They are not in </w:t>
+            </w:r>
+            <w:r>
+              <w:t>difficulties</w:t>
+            </w:r>
+            <w:r>
+              <w:t xml:space="preserve"> like other men,</w:t>
+            </w:r>
+          </w:p>
+          <w:p>
+            <w:pPr>
+              <w:pStyle w:val="EnglishHangEndNoCoptic"/>
+            </w:pPr>
+            <w:r>
+              <w:tab/>
+            </w:r>
+            <w:proofErr w:type="gramStart"/>
+            <w:r>
+              <w:t>a</w:t>
+            </w:r>
+            <w:r>
+              <w:t>nd</w:t>
+            </w:r>
+            <w:proofErr w:type="gramEnd"/>
+            <w:r>
+              <w:t xml:space="preserve"> they will not be chastened with</w:t>
+            </w:r>
+            <w:r>
+              <w:t xml:space="preserve"> other men.</w:t>
+            </w:r>
+          </w:p>
           <w:p/>
         </w:tc>
         <w:tc>
@@ -1125,6 +1343,48 @@
           <w:tcPr>
             <w:tcW w:w="615" w:type="pct"/>
           </w:tcPr>
+          <w:p>
+            <w:pPr>
+              <w:pStyle w:val="EnglishHangNoCoptic"/>
+            </w:pPr>
+            <w:r>
+              <w:t xml:space="preserve">6 Therefore pride </w:t>
+            </w:r>
+            <w:r>
+              <w:t>seized</w:t>
+            </w:r>
+            <w:r>
+              <w:t xml:space="preserve"> them;</w:t>
+            </w:r>
+          </w:p>
+          <w:p>
+            <w:pPr>
+              <w:pStyle w:val="EnglishHangEndNoCoptic"/>
+            </w:pPr>
+            <w:r>
+              <w:tab/>
+            </w:r>
+            <w:proofErr w:type="gramStart"/>
+            <w:r>
+              <w:t>t</w:t>
+            </w:r>
+            <w:r>
+              <w:t>hey</w:t>
+            </w:r>
+            <w:proofErr w:type="gramEnd"/>
+            <w:r>
+              <w:t xml:space="preserve"> clothed themselves with </w:t>
+            </w:r>
+            <w:r>
+              <w:t xml:space="preserve">wrongdoing and </w:t>
+            </w:r>
+            <w:r>
+              <w:t>impiety</w:t>
+            </w:r>
+            <w:r>
+              <w:t>.</w:t>
+            </w:r>
+          </w:p>
           <w:p/>
         </w:tc>
         <w:tc>
@@ -1293,6 +1553,48 @@
           <w:tcPr>
             <w:tcW w:w="615" w:type="pct"/>
           </w:tcPr>
+          <w:p>
+            <w:pPr>
+              <w:pStyle w:val="EnglishHangNoCoptic"/>
+            </w:pPr>
+            <w:r>
+              <w:t xml:space="preserve">7 Their wrongdoing oozes from them like </w:t>
+            </w:r>
+            <w:r>
+              <w:t>[</w:t>
+            </w:r>
+            <w:r>
+              <w:t>grease</w:t>
+            </w:r>
+            <w:r>
+              <w:t>] from fat</w:t>
+            </w:r>
+            <w:r>
+              <w:t>;</w:t>
+            </w:r>
+          </w:p>
+          <w:p>
+            <w:pPr>
+              <w:pStyle w:val="EnglishHangEndNoCoptic"/>
+            </w:pPr>
+            <w:r>
+              <w:tab/>
+            </w:r>
+            <w:proofErr w:type="gramStart"/>
+            <w:r>
+              <w:t>it</w:t>
+            </w:r>
+            <w:proofErr w:type="gramEnd"/>
+            <w:r>
+              <w:t xml:space="preserve"> passes into </w:t>
+            </w:r>
+            <w:r>
+              <w:t>their heart’s disposition</w:t>
+            </w:r>
+            <w:r>
+              <w:t>.</w:t>
+            </w:r>
+          </w:p>
           <w:p/>
         </w:tc>
         <w:tc>
@@ -1459,6 +1761,42 @@
           <w:tcPr>
             <w:tcW w:w="615" w:type="pct"/>
           </w:tcPr>
+          <w:p>
+            <w:pPr>
+              <w:pStyle w:val="EnglishHangNoCoptic"/>
+            </w:pPr>
+            <w:r>
+              <w:t xml:space="preserve">8 They </w:t>
+            </w:r>
+            <w:r>
+              <w:t>schemed and spoke</w:t>
+            </w:r>
+            <w:r>
+              <w:t xml:space="preserve"> with malice,</w:t>
+            </w:r>
+          </w:p>
+          <w:p>
+            <w:pPr>
+              <w:pStyle w:val="EnglishHangEndNoCoptic"/>
+            </w:pPr>
+            <w:r>
+              <w:tab/>
+            </w:r>
+            <w:proofErr w:type="gramStart"/>
+            <w:r>
+              <w:t>they</w:t>
+            </w:r>
+            <w:proofErr w:type="gramEnd"/>
+            <w:r>
+              <w:t xml:space="preserve"> </w:t>
+            </w:r>
+            <w:r>
+              <w:t>spoke injustice against the high place</w:t>
+            </w:r>
+            <w:r>
+              <w:t>.</w:t>
+            </w:r>
+          </w:p>
           <w:p/>
         </w:tc>
         <w:tc>
@@ -1617,6 +1955,58 @@
           <w:tcPr>
             <w:tcW w:w="615" w:type="pct"/>
           </w:tcPr>
+          <w:p>
+            <w:pPr>
+              <w:pStyle w:val="EnglishHangNoCoptic"/>
+            </w:pPr>
+            <w:r>
+              <w:t xml:space="preserve">9 They </w:t>
+            </w:r>
+            <w:r>
+              <w:t>set</w:t>
+            </w:r>
+            <w:r>
+              <w:t xml:space="preserve"> their mouths </w:t>
+            </w:r>
+            <w:r>
+              <w:t>against</w:t>
+            </w:r>
+            <w:r>
+              <w:t xml:space="preserve"> heaven,</w:t>
+            </w:r>
+          </w:p>
+          <w:p>
+            <w:pPr>
+              <w:pStyle w:val="EnglishHangEndNoCoptic"/>
+            </w:pPr>
+            <w:r>
+              <w:tab/>
+            </w:r>
+            <w:proofErr w:type="gramStart"/>
+            <w:r>
+              <w:t>but</w:t>
+            </w:r>
+            <w:proofErr w:type="gramEnd"/>
+            <w:r>
+              <w:t xml:space="preserve"> their tongues drag </w:t>
+            </w:r>
+            <w:r>
+              <w:t>through</w:t>
+            </w:r>
+            <w:r>
+              <w:t xml:space="preserve"> </w:t>
+            </w:r>
+            <w:r>
+              <w:lastRenderedPageBreak/>
+              <w:t xml:space="preserve">the </w:t>
+            </w:r>
+            <w:r>
+              <w:t>earth</w:t>
+            </w:r>
+            <w:r>
+              <w:t>.</w:t>
+            </w:r>
+          </w:p>
           <w:p/>
         </w:tc>
         <w:tc>
@@ -1625,6 +2015,7 @@
           </w:tcPr>
           <w:p>
             <w:r>
+              <w:lastRenderedPageBreak/>
               <w:t xml:space="preserve">They set their mouth against the heavens, and their tongue </w:t>
             </w:r>
             <w:proofErr w:type="spellStart"/>
@@ -1661,29 +2052,30 @@
             </w:pPr>
             <w:proofErr w:type="gramStart"/>
             <w:r>
+              <w:lastRenderedPageBreak/>
               <w:t>and</w:t>
             </w:r>
             <w:proofErr w:type="gramEnd"/>
             <w:r>
-              <w:t xml:space="preserve"> their tongues ranged over the </w:t>
-            </w:r>
+              <w:t xml:space="preserve"> their tongues ranged over the earth.</w:t>
+            </w:r>
+          </w:p>
+        </w:tc>
+        <w:tc>
+          <w:tcPr>
+            <w:tcW w:w="632" w:type="pct"/>
+          </w:tcPr>
+          <w:p>
+            <w:pPr>
+              <w:pStyle w:val="EngIndEnd"/>
+            </w:pPr>
             <w:r>
               <w:lastRenderedPageBreak/>
-              <w:t>earth.</w:t>
-            </w:r>
-          </w:p>
-        </w:tc>
-        <w:tc>
-          <w:tcPr>
-            <w:tcW w:w="632" w:type="pct"/>
-          </w:tcPr>
-          <w:p>
-            <w:pPr>
-              <w:pStyle w:val="EngIndEnd"/>
-            </w:pPr>
+              <w:t xml:space="preserve">They have set their mouth against heaven, and their tongue has gone </w:t>
+            </w:r>
             <w:r>
               <w:lastRenderedPageBreak/>
-              <w:t>They have set their mouth against heaven, and their tongue has gone through upon the earth.</w:t>
+              <w:t>through upon the earth.</w:t>
             </w:r>
           </w:p>
         </w:tc>
@@ -1711,6 +2103,7 @@
                 <w:szCs w:val="24"/>
                 <w:shd w:val="clear" w:color="auto" w:fill="FFFFFF"/>
               </w:rPr>
+              <w:lastRenderedPageBreak/>
               <w:t>They set their mouth against heaven,</w:t>
             </w:r>
           </w:p>
@@ -1807,6 +2200,30 @@
           <w:tcPr>
             <w:tcW w:w="615" w:type="pct"/>
           </w:tcPr>
+          <w:p>
+            <w:pPr>
+              <w:pStyle w:val="EnglishHangNoCoptic"/>
+            </w:pPr>
+            <w:r>
+              <w:t>10 So My people will return here,</w:t>
+            </w:r>
+          </w:p>
+          <w:p>
+            <w:pPr>
+              <w:pStyle w:val="EnglishHangEndNoCoptic"/>
+            </w:pPr>
+            <w:r>
+              <w:tab/>
+            </w:r>
+            <w:proofErr w:type="gramStart"/>
+            <w:r>
+              <w:t>and</w:t>
+            </w:r>
+            <w:proofErr w:type="gramEnd"/>
+            <w:r>
+              <w:t xml:space="preserve"> full days will be found among them.</w:t>
+            </w:r>
+          </w:p>
           <w:p/>
         </w:tc>
         <w:tc>
@@ -2004,6 +2421,44 @@
           <w:tcPr>
             <w:tcW w:w="615" w:type="pct"/>
           </w:tcPr>
+          <w:p>
+            <w:pPr>
+              <w:pStyle w:val="EnglishHangNoCoptic"/>
+            </w:pPr>
+            <w:proofErr w:type="gramStart"/>
+            <w:r>
+              <w:t>11 And</w:t>
+            </w:r>
+            <w:proofErr w:type="gramEnd"/>
+            <w:r>
+              <w:t xml:space="preserve"> they </w:t>
+            </w:r>
+            <w:r>
+              <w:t>said, “How does God know?”</w:t>
+            </w:r>
+          </w:p>
+          <w:p>
+            <w:pPr>
+              <w:pStyle w:val="EnglishHangEndNoCoptic"/>
+            </w:pPr>
+            <w:r>
+              <w:tab/>
+            </w:r>
+            <w:proofErr w:type="gramStart"/>
+            <w:r>
+              <w:t>and</w:t>
+            </w:r>
+            <w:proofErr w:type="gramEnd"/>
+            <w:r>
+              <w:t>, “</w:t>
+            </w:r>
+            <w:r>
+              <w:t>Is th</w:t>
+            </w:r>
+            <w:r>
+              <w:t>ere knowledge in the Most High?”</w:t>
+            </w:r>
+          </w:p>
           <w:p/>
         </w:tc>
         <w:tc>
@@ -2210,6 +2665,54 @@
           <w:tcPr>
             <w:tcW w:w="615" w:type="pct"/>
           </w:tcPr>
+          <w:p>
+            <w:pPr>
+              <w:pStyle w:val="EnglishHangNoCoptic"/>
+            </w:pPr>
+            <w:r>
+              <w:t xml:space="preserve">12 Behold, </w:t>
+            </w:r>
+            <w:r>
+              <w:t xml:space="preserve"> t</w:t>
+            </w:r>
+            <w:r>
+              <w:t xml:space="preserve">hese are the sinners, yet they </w:t>
+            </w:r>
+            <w:r>
+              <w:t>prosper</w:t>
+            </w:r>
+            <w:r>
+              <w:t>;</w:t>
+            </w:r>
+          </w:p>
+          <w:p>
+            <w:pPr>
+              <w:pStyle w:val="EnglishHangEndNoCoptic"/>
+            </w:pPr>
+            <w:r>
+              <w:tab/>
+            </w:r>
+            <w:proofErr w:type="gramStart"/>
+            <w:r>
+              <w:t>they</w:t>
+            </w:r>
+            <w:proofErr w:type="gramEnd"/>
+            <w:r>
+              <w:t xml:space="preserve"> </w:t>
+            </w:r>
+            <w:r>
+              <w:t>possess</w:t>
+            </w:r>
+            <w:r>
+              <w:t xml:space="preserve"> wealth</w:t>
+            </w:r>
+            <w:r>
+              <w:t xml:space="preserve"> in this age</w:t>
+            </w:r>
+            <w:r>
+              <w:t>.</w:t>
+            </w:r>
+          </w:p>
           <w:p/>
         </w:tc>
         <w:tc>
@@ -2364,6 +2867,29 @@
           <w:tcPr>
             <w:tcW w:w="615" w:type="pct"/>
           </w:tcPr>
+          <w:p>
+            <w:pPr>
+              <w:pStyle w:val="EnglishHangNoCoptic"/>
+            </w:pPr>
+            <w:r>
+              <w:t>13 And I said, “So, I kept my heart righteous,</w:t>
+            </w:r>
+          </w:p>
+          <w:p>
+            <w:pPr>
+              <w:pStyle w:val="EnglishHangEndNoCoptic"/>
+            </w:pPr>
+            <w:r>
+              <w:tab/>
+              <w:t>and w</w:t>
+            </w:r>
+            <w:r>
+              <w:t>ash my hands in innocence</w:t>
+            </w:r>
+            <w:r>
+              <w:t xml:space="preserve"> in vain,</w:t>
+            </w:r>
+          </w:p>
           <w:p/>
         </w:tc>
         <w:tc>
@@ -2548,6 +3074,30 @@
           <w:tcPr>
             <w:tcW w:w="615" w:type="pct"/>
           </w:tcPr>
+          <w:p>
+            <w:pPr>
+              <w:pStyle w:val="EnglishHangNoCoptic"/>
+            </w:pPr>
+            <w:r>
+              <w:t>14 only to be scourged all day long</w:t>
+            </w:r>
+          </w:p>
+          <w:p>
+            <w:pPr>
+              <w:pStyle w:val="EnglishHangEndNoCoptic"/>
+            </w:pPr>
+            <w:r>
+              <w:tab/>
+            </w:r>
+            <w:proofErr w:type="gramStart"/>
+            <w:r>
+              <w:t>and</w:t>
+            </w:r>
+            <w:proofErr w:type="gramEnd"/>
+            <w:r>
+              <w:t xml:space="preserve"> rebuked until the morning!”</w:t>
+            </w:r>
+          </w:p>
           <w:p/>
         </w:tc>
         <w:tc>
@@ -2578,6 +3128,7 @@
             </w:pPr>
             <w:proofErr w:type="gramStart"/>
             <w:r>
+              <w:lastRenderedPageBreak/>
               <w:t>and</w:t>
             </w:r>
             <w:proofErr w:type="gramEnd"/>
@@ -2596,6 +3147,7 @@
             </w:pPr>
             <w:proofErr w:type="gramStart"/>
             <w:r>
+              <w:lastRenderedPageBreak/>
               <w:t>For I was plagued all the day, and my reproof was every morning.</w:t>
             </w:r>
             <w:proofErr w:type="gramEnd"/>
@@ -2720,6 +3272,40 @@
           <w:tcPr>
             <w:tcW w:w="615" w:type="pct"/>
           </w:tcPr>
+          <w:p>
+            <w:pPr>
+              <w:pStyle w:val="EnglishHangNoCoptic"/>
+            </w:pPr>
+            <w:r>
+              <w:t>15 Had I said, “I will speak in this way,”</w:t>
+            </w:r>
+          </w:p>
+          <w:p>
+            <w:pPr>
+              <w:pStyle w:val="EnglishHangEndNoCoptic"/>
+            </w:pPr>
+            <w:r>
+              <w:tab/>
+            </w:r>
+            <w:r>
+              <w:t>Look, I would</w:t>
+            </w:r>
+            <w:r>
+              <w:t xml:space="preserve"> have betrayed the family of </w:t>
+            </w:r>
+            <w:r>
+              <w:t>Your</w:t>
+            </w:r>
+            <w:r>
+              <w:t xml:space="preserve"> </w:t>
+            </w:r>
+            <w:r>
+              <w:t>sons</w:t>
+            </w:r>
+            <w:r>
+              <w:t>.</w:t>
+            </w:r>
+          </w:p>
           <w:p/>
         </w:tc>
         <w:tc>
@@ -2879,6 +3465,41 @@
           <w:tcPr>
             <w:tcW w:w="615" w:type="pct"/>
           </w:tcPr>
+          <w:p>
+            <w:pPr>
+              <w:pStyle w:val="EnglishHangNoCoptic"/>
+            </w:pPr>
+            <w:r>
+              <w:t xml:space="preserve">16 So I tried to understand </w:t>
+            </w:r>
+            <w:r>
+              <w:t>this</w:t>
+            </w:r>
+            <w:r>
+              <w:t>,</w:t>
+            </w:r>
+          </w:p>
+          <w:p>
+            <w:pPr>
+              <w:pStyle w:val="EnglishHangEndNoCoptic"/>
+            </w:pPr>
+            <w:r>
+              <w:tab/>
+              <w:t xml:space="preserve">but it </w:t>
+            </w:r>
+            <w:r>
+              <w:t>was</w:t>
+            </w:r>
+            <w:r>
+              <w:t xml:space="preserve"> </w:t>
+            </w:r>
+            <w:r>
+              <w:t>difficult in my sight</w:t>
+            </w:r>
+            <w:r>
+              <w:t>,</w:t>
+            </w:r>
+          </w:p>
           <w:p/>
         </w:tc>
         <w:tc>
@@ -3025,6 +3646,36 @@
           <w:tcPr>
             <w:tcW w:w="615" w:type="pct"/>
           </w:tcPr>
+          <w:p>
+            <w:pPr>
+              <w:pStyle w:val="EnglishHangNoCoptic"/>
+            </w:pPr>
+            <w:r>
+              <w:t xml:space="preserve">17 </w:t>
+            </w:r>
+            <w:r>
+              <w:t>until I entered God’s sanctuary,</w:t>
+            </w:r>
+          </w:p>
+          <w:p>
+            <w:pPr>
+              <w:pStyle w:val="EnglishHangEndNoCoptic"/>
+            </w:pPr>
+            <w:r>
+              <w:tab/>
+            </w:r>
+            <w:proofErr w:type="gramStart"/>
+            <w:r>
+              <w:t>and</w:t>
+            </w:r>
+            <w:proofErr w:type="gramEnd"/>
+            <w:r>
+              <w:t xml:space="preserve"> understood their end</w:t>
+            </w:r>
+            <w:r>
+              <w:t>.</w:t>
+            </w:r>
+          </w:p>
           <w:p/>
         </w:tc>
         <w:tc>
@@ -3232,6 +3883,68 @@
           <w:tcPr>
             <w:tcW w:w="615" w:type="pct"/>
           </w:tcPr>
+          <w:p>
+            <w:pPr>
+              <w:pStyle w:val="EnglishHangNoCoptic"/>
+            </w:pPr>
+            <w:r>
+              <w:t xml:space="preserve">18 </w:t>
+            </w:r>
+            <w:r>
+              <w:t xml:space="preserve">On account of their </w:t>
+            </w:r>
+            <w:proofErr w:type="spellStart"/>
+            <w:r>
+              <w:t>deciets</w:t>
+            </w:r>
+            <w:proofErr w:type="spellEnd"/>
+            <w:r>
+              <w:t>,</w:t>
+            </w:r>
+          </w:p>
+          <w:p>
+            <w:pPr>
+              <w:pStyle w:val="EnglishHangNoCoptic"/>
+            </w:pPr>
+            <w:r>
+              <w:tab/>
+            </w:r>
+            <w:r>
+              <w:t>You</w:t>
+            </w:r>
+            <w:r>
+              <w:t xml:space="preserve"> </w:t>
+            </w:r>
+            <w:r>
+              <w:t>set an obstacle for them;</w:t>
+            </w:r>
+          </w:p>
+          <w:p>
+            <w:pPr>
+              <w:pStyle w:val="EnglishHangEndNoCoptic"/>
+            </w:pPr>
+            <w:r>
+              <w:tab/>
+            </w:r>
+            <w:r>
+              <w:t>You</w:t>
+            </w:r>
+            <w:r>
+              <w:t xml:space="preserve"> </w:t>
+            </w:r>
+            <w:r>
+              <w:t>cast</w:t>
+            </w:r>
+            <w:r>
+              <w:t xml:space="preserve"> them down </w:t>
+            </w:r>
+            <w:r>
+              <w:t>in</w:t>
+            </w:r>
+            <w:r>
+              <w:t xml:space="preserve"> their exaltation.</w:t>
+            </w:r>
+          </w:p>
           <w:p/>
         </w:tc>
         <w:tc>
@@ -3376,7 +4089,7 @@
               <w:rPr>
                 <w:rStyle w:val="FootnoteReference"/>
               </w:rPr>
-              <w:footnoteReference w:id="3"/>
+              <w:footnoteReference w:id="5"/>
             </w:r>
           </w:p>
           <w:p>
@@ -3430,6 +4143,53 @@
           <w:tcPr>
             <w:tcW w:w="615" w:type="pct"/>
           </w:tcPr>
+          <w:p>
+            <w:pPr>
+              <w:pStyle w:val="EnglishHangNoCoptic"/>
+            </w:pPr>
+            <w:r>
+              <w:t xml:space="preserve">19 How suddenly they </w:t>
+            </w:r>
+            <w:r>
+              <w:t>came into desolation</w:t>
+            </w:r>
+            <w:r>
+              <w:t>!</w:t>
+            </w:r>
+            <w:r>
+              <w:rPr>
+                <w:rStyle w:val="FootnoteReference"/>
+              </w:rPr>
+              <w:footnoteReference w:id="6"/>
+            </w:r>
+          </w:p>
+          <w:p>
+            <w:pPr>
+              <w:pStyle w:val="EnglishHangEndNoCoptic"/>
+            </w:pPr>
+            <w:r>
+              <w:tab/>
+              <w:t xml:space="preserve">They </w:t>
+            </w:r>
+            <w:r>
+              <w:t>ceased to be</w:t>
+            </w:r>
+            <w:r>
+              <w:t xml:space="preserve">, </w:t>
+            </w:r>
+            <w:r>
+              <w:t xml:space="preserve">they </w:t>
+            </w:r>
+            <w:r>
+              <w:t xml:space="preserve">perish in their </w:t>
+            </w:r>
+            <w:r>
+              <w:t>lawlessness</w:t>
+            </w:r>
+            <w:r>
+              <w:t>.</w:t>
+            </w:r>
+          </w:p>
           <w:p/>
         </w:tc>
         <w:tc>
@@ -3438,6 +4198,7 @@
           </w:tcPr>
           <w:p>
             <w:r>
+              <w:lastRenderedPageBreak/>
               <w:t>Oh, such was their desolation! They were suddenly wiped out; they perished because of their lawlessness.</w:t>
             </w:r>
           </w:p>
@@ -3463,7 +4224,11 @@
             </w:r>
             <w:proofErr w:type="gramStart"/>
             <w:r>
-              <w:t>on account</w:t>
+              <w:t xml:space="preserve">on </w:t>
+            </w:r>
+            <w:r>
+              <w:lastRenderedPageBreak/>
+              <w:t>account</w:t>
             </w:r>
             <w:proofErr w:type="gramEnd"/>
             <w:r>
@@ -3480,6 +4245,7 @@
               <w:pStyle w:val="EngIndEnd"/>
             </w:pPr>
             <w:r>
+              <w:lastRenderedPageBreak/>
               <w:t xml:space="preserve">How have they become desolate! </w:t>
             </w:r>
             <w:proofErr w:type="gramStart"/>
@@ -3610,6 +4376,29 @@
           <w:tcPr>
             <w:tcW w:w="615" w:type="pct"/>
           </w:tcPr>
+          <w:p>
+            <w:pPr>
+              <w:pStyle w:val="EnglishHangNoCoptic"/>
+            </w:pPr>
+            <w:r>
+              <w:t>20</w:t>
+            </w:r>
+            <w:r>
+              <w:t xml:space="preserve"> You will despise their phantoms in Your city,</w:t>
+            </w:r>
+            <w:r>
+              <w:t xml:space="preserve"> O Lord,</w:t>
+            </w:r>
+          </w:p>
+          <w:p>
+            <w:pPr>
+              <w:pStyle w:val="EnglishHangEndNoCoptic"/>
+            </w:pPr>
+            <w:r>
+              <w:tab/>
+              <w:t>Like a dream when one awakes.</w:t>
+            </w:r>
+          </w:p>
           <w:p/>
         </w:tc>
         <w:tc>
@@ -3776,6 +4565,35 @@
           <w:tcPr>
             <w:tcW w:w="615" w:type="pct"/>
           </w:tcPr>
+          <w:p>
+            <w:pPr>
+              <w:pStyle w:val="EnglishHangNoCoptic"/>
+            </w:pPr>
+            <w:r>
+              <w:t xml:space="preserve">21 </w:t>
+            </w:r>
+            <w:r>
+              <w:t>For</w:t>
+            </w:r>
+            <w:r>
+              <w:t xml:space="preserve"> when my heart was </w:t>
+            </w:r>
+            <w:r>
+              <w:t>kindled,</w:t>
+            </w:r>
+          </w:p>
+          <w:p>
+            <w:pPr>
+              <w:pStyle w:val="EnglishHangEndNoCoptic"/>
+            </w:pPr>
+            <w:r>
+              <w:tab/>
+              <w:t xml:space="preserve">and my thoughts </w:t>
+            </w:r>
+            <w:r>
+              <w:t>were changed,</w:t>
+            </w:r>
+          </w:p>
           <w:p/>
         </w:tc>
         <w:tc>
@@ -3930,6 +4748,38 @@
           <w:tcPr>
             <w:tcW w:w="615" w:type="pct"/>
           </w:tcPr>
+          <w:p>
+            <w:pPr>
+              <w:pStyle w:val="EnglishHangNoCoptic"/>
+            </w:pPr>
+            <w:r>
+              <w:t xml:space="preserve">22 </w:t>
+            </w:r>
+            <w:r>
+              <w:t xml:space="preserve">and </w:t>
+            </w:r>
+            <w:r>
+              <w:t xml:space="preserve">I was </w:t>
+            </w:r>
+            <w:r>
+              <w:t>contemptible without knowing it,</w:t>
+            </w:r>
+          </w:p>
+          <w:p>
+            <w:pPr>
+              <w:pStyle w:val="EnglishHangEndNoCoptic"/>
+            </w:pPr>
+            <w:r>
+              <w:tab/>
+              <w:t xml:space="preserve">I was like a beast before </w:t>
+            </w:r>
+            <w:r>
+              <w:t>You</w:t>
+            </w:r>
+            <w:r>
+              <w:t>.</w:t>
+            </w:r>
+          </w:p>
           <w:p/>
         </w:tc>
         <w:tc>
@@ -4098,6 +4948,40 @@
           <w:tcPr>
             <w:tcW w:w="615" w:type="pct"/>
           </w:tcPr>
+          <w:p>
+            <w:pPr>
+              <w:pStyle w:val="EnglishHangNoCoptic"/>
+            </w:pPr>
+            <w:r>
+              <w:t xml:space="preserve">23 Yet I am continually with </w:t>
+            </w:r>
+            <w:r>
+              <w:t>You</w:t>
+            </w:r>
+            <w:r>
+              <w:t>;</w:t>
+            </w:r>
+          </w:p>
+          <w:p>
+            <w:pPr>
+              <w:pStyle w:val="EnglishHangEndNoCoptic"/>
+            </w:pPr>
+            <w:r>
+              <w:tab/>
+            </w:r>
+            <w:r>
+              <w:t>You</w:t>
+            </w:r>
+            <w:r>
+              <w:t xml:space="preserve"> </w:t>
+            </w:r>
+            <w:r>
+              <w:t>seized</w:t>
+            </w:r>
+            <w:r>
+              <w:t xml:space="preserve"> my right hand.</w:t>
+            </w:r>
+          </w:p>
           <w:p/>
         </w:tc>
         <w:tc>
@@ -4296,15 +5180,64 @@
           <w:tcPr>
             <w:tcW w:w="615" w:type="pct"/>
           </w:tcPr>
-          <w:p/>
+          <w:p>
+            <w:pPr>
+              <w:pStyle w:val="EnglishHangNoCoptic"/>
+            </w:pPr>
+            <w:r>
+              <w:t xml:space="preserve">24 </w:t>
+            </w:r>
+            <w:r>
+              <w:t>You</w:t>
+            </w:r>
+            <w:r>
+              <w:t xml:space="preserve"> </w:t>
+            </w:r>
+            <w:r>
+              <w:t>guided</w:t>
+            </w:r>
+            <w:r>
+              <w:t xml:space="preserve"> me </w:t>
+            </w:r>
+            <w:r>
+              <w:t>with Your counsel</w:t>
+            </w:r>
+            <w:r>
+              <w:t>,</w:t>
+            </w:r>
+          </w:p>
+          <w:p>
+            <w:r>
+              <w:tab/>
+            </w:r>
+            <w:proofErr w:type="gramStart"/>
+            <w:r>
+              <w:t>and</w:t>
+            </w:r>
+            <w:proofErr w:type="gramEnd"/>
+            <w:r>
+              <w:t xml:space="preserve"> </w:t>
+            </w:r>
+            <w:r>
+              <w:t>received</w:t>
+            </w:r>
+            <w:r>
+              <w:t xml:space="preserve"> me with glory.</w:t>
+            </w:r>
+          </w:p>
         </w:tc>
         <w:tc>
           <w:tcPr>
             <w:tcW w:w="621" w:type="pct"/>
           </w:tcPr>
           <w:p>
-            <w:r>
-              <w:t>And hast guided me by Thy counsel, and with glory hast Thou received me.</w:t>
+            <w:proofErr w:type="gramStart"/>
+            <w:r>
+              <w:t>And</w:t>
+            </w:r>
+            <w:proofErr w:type="gramEnd"/>
+            <w:r>
+              <w:t xml:space="preserve"> hast guided me by Thy counsel, and with glory hast Thou received me.</w:t>
             </w:r>
           </w:p>
         </w:tc>
@@ -4472,6 +5405,36 @@
           <w:tcPr>
             <w:tcW w:w="615" w:type="pct"/>
           </w:tcPr>
+          <w:p>
+            <w:pPr>
+              <w:pStyle w:val="EnglishHangNoCoptic"/>
+            </w:pPr>
+            <w:r>
+              <w:t>25 For what is there in heaven for me,</w:t>
+            </w:r>
+          </w:p>
+          <w:p>
+            <w:pPr>
+              <w:pStyle w:val="EnglishHangEndNoCoptic"/>
+            </w:pPr>
+            <w:r>
+              <w:tab/>
+            </w:r>
+            <w:proofErr w:type="gramStart"/>
+            <w:r>
+              <w:t>and</w:t>
+            </w:r>
+            <w:proofErr w:type="gramEnd"/>
+            <w:r>
+              <w:t xml:space="preserve"> what do I want on earth but </w:t>
+            </w:r>
+            <w:r>
+              <w:t>You</w:t>
+            </w:r>
+            <w:r>
+              <w:t>?</w:t>
+            </w:r>
+          </w:p>
           <w:p/>
         </w:tc>
         <w:tc>
@@ -4605,6 +5568,7 @@
               <w:pStyle w:val="EnglishHangNoCoptic"/>
             </w:pPr>
             <w:r>
+              <w:lastRenderedPageBreak/>
               <w:t>26 My heart and my flesh fail;</w:t>
             </w:r>
           </w:p>
@@ -4633,7 +5597,6 @@
               <w:pStyle w:val="EnglishHangEndNoCoptic"/>
             </w:pPr>
             <w:r>
-              <w:lastRenderedPageBreak/>
               <w:tab/>
             </w:r>
             <w:proofErr w:type="gramStart"/>
@@ -4656,7 +5619,7 @@
               <w:rPr>
                 <w:rStyle w:val="FootnoteReference"/>
               </w:rPr>
-              <w:footnoteReference w:id="4"/>
+              <w:footnoteReference w:id="7"/>
             </w:r>
           </w:p>
           <w:p>
@@ -4685,6 +5648,64 @@
           <w:tcPr>
             <w:tcW w:w="615" w:type="pct"/>
           </w:tcPr>
+          <w:p>
+            <w:pPr>
+              <w:pStyle w:val="EnglishHangNoCoptic"/>
+            </w:pPr>
+            <w:r>
+              <w:t>26 My heart and my flesh fail</w:t>
+            </w:r>
+            <w:r>
+              <w:t>ed</w:t>
+            </w:r>
+            <w:r>
+              <w:t>;</w:t>
+            </w:r>
+          </w:p>
+          <w:p>
+            <w:pPr>
+              <w:pStyle w:val="EnglishHangNoCoptic"/>
+            </w:pPr>
+            <w:r>
+              <w:tab/>
+            </w:r>
+            <w:r>
+              <w:t>God is</w:t>
+            </w:r>
+            <w:r>
+              <w:t xml:space="preserve"> the God of my heart</w:t>
+            </w:r>
+          </w:p>
+          <w:p>
+            <w:pPr>
+              <w:pStyle w:val="EnglishHangEndNoCoptic"/>
+            </w:pPr>
+            <w:r>
+              <w:tab/>
+            </w:r>
+            <w:proofErr w:type="gramStart"/>
+            <w:r>
+              <w:t>and</w:t>
+            </w:r>
+            <w:proofErr w:type="gramEnd"/>
+            <w:r>
+              <w:t xml:space="preserve"> my portion </w:t>
+            </w:r>
+            <w:proofErr w:type="spellStart"/>
+            <w:r>
+              <w:t>for ever</w:t>
+            </w:r>
+            <w:proofErr w:type="spellEnd"/>
+            <w:r>
+              <w:t>.</w:t>
+            </w:r>
+            <w:r>
+              <w:rPr>
+                <w:rStyle w:val="FootnoteReference"/>
+              </w:rPr>
+              <w:footnoteReference w:id="8"/>
+            </w:r>
+          </w:p>
           <w:p/>
         </w:tc>
         <w:tc>
@@ -4696,10 +5717,12 @@
               <w:t xml:space="preserve">My flesh and my heart have failed, O God of my heart, but Thou art my portion, O God, </w:t>
             </w:r>
             <w:proofErr w:type="spellStart"/>
+            <w:proofErr w:type="gramStart"/>
             <w:r>
               <w:t>for ever</w:t>
             </w:r>
             <w:proofErr w:type="spellEnd"/>
+            <w:proofErr w:type="gramEnd"/>
             <w:r>
               <w:t>.</w:t>
             </w:r>
@@ -4722,7 +5745,6 @@
               <w:pStyle w:val="EngIndEnd"/>
             </w:pPr>
             <w:r>
-              <w:lastRenderedPageBreak/>
               <w:t>God is the God of my heart and is my portion forever,</w:t>
             </w:r>
           </w:p>
@@ -4736,12 +5758,7 @@
               <w:pStyle w:val="EngIndEnd"/>
             </w:pPr>
             <w:r>
-              <w:lastRenderedPageBreak/>
-              <w:t xml:space="preserve">My heart and my flesh have failed: but God is the strength of my heart, </w:t>
-            </w:r>
-            <w:r>
-              <w:lastRenderedPageBreak/>
-              <w:t xml:space="preserve">and God is my portion </w:t>
+              <w:t xml:space="preserve">My heart and my flesh have failed: but God is the strength of my heart, and God is my portion </w:t>
             </w:r>
             <w:proofErr w:type="spellStart"/>
             <w:proofErr w:type="gramStart"/>
@@ -4779,7 +5796,6 @@
                 <w:szCs w:val="24"/>
                 <w:shd w:val="clear" w:color="auto" w:fill="FFFFFF"/>
               </w:rPr>
-              <w:lastRenderedPageBreak/>
               <w:t>My heart and my flesh fail,</w:t>
             </w:r>
           </w:p>
@@ -4840,7 +5856,6 @@
               <w:pStyle w:val="EnglishHangNoCoptic"/>
             </w:pPr>
             <w:r>
-              <w:lastRenderedPageBreak/>
               <w:t xml:space="preserve">27 Those who divorce themselves from </w:t>
             </w:r>
             <w:r>
@@ -4879,7 +5894,7 @@
               <w:rPr>
                 <w:rStyle w:val="FootnoteReference"/>
               </w:rPr>
-              <w:footnoteReference w:id="5"/>
+              <w:footnoteReference w:id="9"/>
             </w:r>
           </w:p>
           <w:p>
@@ -4908,6 +5923,64 @@
           <w:tcPr>
             <w:tcW w:w="615" w:type="pct"/>
           </w:tcPr>
+          <w:p>
+            <w:pPr>
+              <w:pStyle w:val="EnglishHangNoCoptic"/>
+            </w:pPr>
+            <w:r>
+              <w:t xml:space="preserve">27 </w:t>
+            </w:r>
+            <w:r>
+              <w:t>for behold, t</w:t>
+            </w:r>
+            <w:r>
+              <w:t xml:space="preserve">hose who </w:t>
+            </w:r>
+            <w:r>
+              <w:t xml:space="preserve">distance </w:t>
+            </w:r>
+            <w:r>
+              <w:t xml:space="preserve">themselves from </w:t>
+            </w:r>
+            <w:r>
+              <w:t>You</w:t>
+            </w:r>
+            <w:r>
+              <w:t xml:space="preserve"> will perish;</w:t>
+            </w:r>
+          </w:p>
+          <w:p>
+            <w:pPr>
+              <w:pStyle w:val="EnglishHangEndNoCoptic"/>
+            </w:pPr>
+            <w:r>
+              <w:tab/>
+            </w:r>
+            <w:r>
+              <w:t>You</w:t>
+            </w:r>
+            <w:r>
+              <w:t xml:space="preserve"> </w:t>
+            </w:r>
+            <w:r>
+              <w:t>destroy</w:t>
+            </w:r>
+            <w:r>
+              <w:t xml:space="preserve"> all who are unfaithful to </w:t>
+            </w:r>
+            <w:r>
+              <w:t>You</w:t>
+            </w:r>
+            <w:r>
+              <w:t>.</w:t>
+            </w:r>
+            <w:r>
+              <w:rPr>
+                <w:rStyle w:val="FootnoteReference"/>
+              </w:rPr>
+              <w:footnoteReference w:id="10"/>
+            </w:r>
+          </w:p>
           <w:p/>
         </w:tc>
         <w:tc>
@@ -5043,7 +6116,7 @@
               <w:rPr>
                 <w:rStyle w:val="FootnoteReference"/>
               </w:rPr>
-              <w:footnoteReference w:id="6"/>
+              <w:footnoteReference w:id="11"/>
             </w:r>
           </w:p>
           <w:p>
@@ -5089,7 +6162,7 @@
               <w:rPr>
                 <w:rStyle w:val="FootnoteReference"/>
               </w:rPr>
-              <w:footnoteReference w:id="7"/>
+              <w:footnoteReference w:id="12"/>
             </w:r>
           </w:p>
           <w:p>
@@ -5118,18 +6191,99 @@
           <w:tcPr>
             <w:tcW w:w="615" w:type="pct"/>
           </w:tcPr>
-          <w:p/>
-        </w:tc>
-        <w:tc>
-          <w:tcPr>
-            <w:tcW w:w="621" w:type="pct"/>
-          </w:tcPr>
-          <w:p>
-            <w:r>
-              <w:t>But it is good for me to cleave unto God, to put my trust in the Lord, that I may declare all Thy praises in the gates of the daughter of Zion.</w:t>
-            </w:r>
+          <w:p>
+            <w:pPr>
+              <w:pStyle w:val="EnglishHangNoCoptic"/>
+            </w:pPr>
+            <w:r>
+              <w:t>28 But</w:t>
+            </w:r>
+            <w:r>
+              <w:t xml:space="preserve"> for me,</w:t>
+            </w:r>
+            <w:r>
+              <w:t xml:space="preserve"> </w:t>
+            </w:r>
+            <w:r>
+              <w:t>it is good to</w:t>
+            </w:r>
+            <w:r>
+              <w:t xml:space="preserve"> cling to God,</w:t>
+            </w:r>
+            <w:r>
+              <w:rPr>
+                <w:rStyle w:val="FootnoteReference"/>
+              </w:rPr>
+              <w:footnoteReference w:id="13"/>
+            </w:r>
+          </w:p>
+          <w:p>
+            <w:pPr>
+              <w:pStyle w:val="EnglishHangNoCoptic"/>
+            </w:pPr>
+            <w:r>
+              <w:tab/>
+              <w:t>to put my hope</w:t>
+            </w:r>
+            <w:r>
+              <w:t xml:space="preserve"> in the Lord,</w:t>
+            </w:r>
+          </w:p>
+          <w:p>
+            <w:pPr>
+              <w:pStyle w:val="EnglishHangNoCoptic"/>
+            </w:pPr>
+            <w:r>
+              <w:tab/>
+              <w:t xml:space="preserve">that I may declare all </w:t>
+            </w:r>
+            <w:r>
+              <w:t>Your</w:t>
+            </w:r>
+            <w:r>
+              <w:t xml:space="preserve"> praises</w:t>
+            </w:r>
+          </w:p>
+          <w:p>
+            <w:pPr>
+              <w:pStyle w:val="EnglishHangEndNoCoptic"/>
+            </w:pPr>
+            <w:r>
+              <w:tab/>
+            </w:r>
+            <w:proofErr w:type="gramStart"/>
+            <w:r>
+              <w:t>in</w:t>
+            </w:r>
+            <w:proofErr w:type="gramEnd"/>
+            <w:r>
+              <w:t xml:space="preserve"> the gates of the daughter of Zion.</w:t>
+            </w:r>
+            <w:r>
+              <w:rPr>
+                <w:rStyle w:val="FootnoteReference"/>
+              </w:rPr>
+              <w:footnoteReference w:id="14"/>
+            </w:r>
+          </w:p>
+          <w:p>
             <w:bookmarkStart w:id="0" w:name="_GoBack"/>
             <w:bookmarkEnd w:id="0"/>
+          </w:p>
+        </w:tc>
+        <w:tc>
+          <w:tcPr>
+            <w:tcW w:w="621" w:type="pct"/>
+          </w:tcPr>
+          <w:p>
+            <w:proofErr w:type="gramStart"/>
+            <w:r>
+              <w:t>But</w:t>
+            </w:r>
+            <w:proofErr w:type="gramEnd"/>
+            <w:r>
+              <w:t xml:space="preserve"> it is good for me to cleave unto God, to put my trust in the Lord, that I may declare all Thy praises in the gates of the daughter of Zion.</w:t>
+            </w:r>
           </w:p>
         </w:tc>
         <w:tc>
@@ -5419,6 +6573,47 @@
       </w:r>
       <w:proofErr w:type="gramStart"/>
       <w:r>
+        <w:t>peace</w:t>
+      </w:r>
+      <w:proofErr w:type="gramEnd"/>
+      <w:r>
+        <w:t xml:space="preserve">: </w:t>
+      </w:r>
+      <w:proofErr w:type="spellStart"/>
+      <w:r>
+        <w:t>Heb</w:t>
+      </w:r>
+      <w:proofErr w:type="spellEnd"/>
+      <w:r>
+        <w:t xml:space="preserve">; </w:t>
+      </w:r>
+      <w:r>
+        <w:rPr>
+          <w:i/>
+        </w:rPr>
+        <w:t>shalom</w:t>
+      </w:r>
+      <w:r>
+        <w:t xml:space="preserve"> = well-being, success, prosperity, security, happiness.</w:t>
+      </w:r>
+    </w:p>
+  </w:footnote>
+  <w:footnote w:id="3">
+    <w:p>
+      <w:pPr>
+        <w:pStyle w:val="footnote"/>
+      </w:pPr>
+      <w:r>
+        <w:rPr>
+          <w:rStyle w:val="FootnoteReference"/>
+        </w:rPr>
+        <w:footnoteRef/>
+      </w:r>
+      <w:r>
+        <w:t xml:space="preserve"> </w:t>
+      </w:r>
+      <w:proofErr w:type="gramStart"/>
+      <w:r>
         <w:t>objection</w:t>
       </w:r>
       <w:proofErr w:type="gramEnd"/>
@@ -5469,7 +6664,73 @@
       </w:r>
     </w:p>
   </w:footnote>
-  <w:footnote w:id="3">
+  <w:footnote w:id="4">
+    <w:p>
+      <w:pPr>
+        <w:pStyle w:val="footnote"/>
+      </w:pPr>
+      <w:r>
+        <w:rPr>
+          <w:rStyle w:val="FootnoteReference"/>
+        </w:rPr>
+        <w:footnoteRef/>
+      </w:r>
+      <w:r>
+        <w:t xml:space="preserve"> </w:t>
+      </w:r>
+      <w:proofErr w:type="gramStart"/>
+      <w:r>
+        <w:t>objection</w:t>
+      </w:r>
+      <w:proofErr w:type="gramEnd"/>
+      <w:r>
+        <w:t xml:space="preserve">: They do not object to dying in sin and they offer no resistance to the devil. </w:t>
+      </w:r>
+      <w:proofErr w:type="gramStart"/>
+      <w:r>
+        <w:t>(</w:t>
+      </w:r>
+      <w:r>
+        <w:rPr>
+          <w:i/>
+        </w:rPr>
+        <w:t>Variant reading:</w:t>
+      </w:r>
+      <w:r>
+        <w:t xml:space="preserve"> revival).</w:t>
+      </w:r>
+      <w:proofErr w:type="gramEnd"/>
+      <w:r>
+        <w:t xml:space="preserve"> Hebrew of verse 4 seems to mean:</w:t>
+      </w:r>
+    </w:p>
+    <w:p>
+      <w:pPr>
+        <w:pStyle w:val="footnote"/>
+      </w:pPr>
+      <w:r>
+        <w:tab/>
+        <w:t>For them there are no pains;</w:t>
+      </w:r>
+    </w:p>
+    <w:p>
+      <w:pPr>
+        <w:pStyle w:val="footnote"/>
+      </w:pPr>
+      <w:r>
+        <w:tab/>
+      </w:r>
+      <w:proofErr w:type="gramStart"/>
+      <w:r>
+        <w:t>fit</w:t>
+      </w:r>
+      <w:proofErr w:type="gramEnd"/>
+      <w:r>
+        <w:t xml:space="preserve"> and strong are their bodies.</w:t>
+      </w:r>
+    </w:p>
+  </w:footnote>
+  <w:footnote w:id="5">
     <w:p>
       <w:pPr>
         <w:pStyle w:val="footnote"/>
@@ -5485,7 +6746,23 @@
       </w:r>
     </w:p>
   </w:footnote>
-  <w:footnote w:id="4">
+  <w:footnote w:id="6">
+    <w:p>
+      <w:pPr>
+        <w:pStyle w:val="footnote"/>
+      </w:pPr>
+      <w:r>
+        <w:rPr>
+          <w:rStyle w:val="FootnoteReference"/>
+        </w:rPr>
+        <w:footnoteRef/>
+      </w:r>
+      <w:r>
+        <w:t xml:space="preserve"> The apparent success and prosperity of the godless is transitory and short-lived.</w:t>
+      </w:r>
+    </w:p>
+  </w:footnote>
+  <w:footnote w:id="7">
     <w:p>
       <w:pPr>
         <w:pStyle w:val="footnote"/>
@@ -5501,7 +6778,23 @@
       </w:r>
     </w:p>
   </w:footnote>
-  <w:footnote w:id="5">
+  <w:footnote w:id="8">
+    <w:p>
+      <w:pPr>
+        <w:pStyle w:val="footnote"/>
+      </w:pPr>
+      <w:r>
+        <w:rPr>
+          <w:rStyle w:val="FootnoteReference"/>
+        </w:rPr>
+        <w:footnoteRef/>
+      </w:r>
+      <w:r>
+        <w:t xml:space="preserve"> The death of the body is powerless to break the love-forged links of a soul’s union with God.</w:t>
+      </w:r>
+    </w:p>
+  </w:footnote>
+  <w:footnote w:id="9">
     <w:p>
       <w:pPr>
         <w:pStyle w:val="footnote"/>
@@ -5540,7 +6833,46 @@
       </w:r>
     </w:p>
   </w:footnote>
-  <w:footnote w:id="6">
+  <w:footnote w:id="10">
+    <w:p>
+      <w:pPr>
+        <w:pStyle w:val="footnote"/>
+      </w:pPr>
+      <w:r>
+        <w:rPr>
+          <w:rStyle w:val="FootnoteReference"/>
+        </w:rPr>
+        <w:footnoteRef/>
+      </w:r>
+      <w:r>
+        <w:t xml:space="preserve"> ‘</w:t>
+      </w:r>
+      <w:proofErr w:type="gramStart"/>
+      <w:r>
+        <w:t>unfaithful</w:t>
+      </w:r>
+      <w:proofErr w:type="gramEnd"/>
+      <w:r>
+        <w:t xml:space="preserve">’: </w:t>
+      </w:r>
+      <w:r>
+        <w:rPr>
+          <w:i/>
+        </w:rPr>
+        <w:t>or</w:t>
+      </w:r>
+      <w:r>
+        <w:t xml:space="preserve">, ‘who play the wanton from </w:t>
+      </w:r>
+      <w:r>
+        <w:t>You</w:t>
+      </w:r>
+      <w:r>
+        <w:t>.’ Idolatry is adultery or infidelity. Love brooks no rivals (Jas. 4:4-8; Dt. 5:9; Mt. 6:24).</w:t>
+      </w:r>
+    </w:p>
+  </w:footnote>
+  <w:footnote w:id="11">
     <w:p>
       <w:pPr>
         <w:pStyle w:val="footnote"/>
@@ -5556,7 +6888,47 @@
       </w:r>
     </w:p>
   </w:footnote>
-  <w:footnote w:id="7">
+  <w:footnote w:id="12">
+    <w:p>
+      <w:pPr>
+        <w:pStyle w:val="footnote"/>
+      </w:pPr>
+      <w:r>
+        <w:rPr>
+          <w:rStyle w:val="FootnoteReference"/>
+        </w:rPr>
+        <w:footnoteRef/>
+      </w:r>
+      <w:r>
+        <w:t xml:space="preserve"> ‘The daughter of Zion’ is the New </w:t>
+      </w:r>
+      <w:proofErr w:type="gramStart"/>
+      <w:r>
+        <w:t>Jerusalem which</w:t>
+      </w:r>
+      <w:proofErr w:type="gramEnd"/>
+      <w:r>
+        <w:t xml:space="preserve"> is born of Old Zion. The Church of the New Covenant sprang from the Old Covenant Church (Gal. 4:26).</w:t>
+      </w:r>
+    </w:p>
+  </w:footnote>
+  <w:footnote w:id="13">
+    <w:p>
+      <w:pPr>
+        <w:pStyle w:val="footnote"/>
+      </w:pPr>
+      <w:r>
+        <w:rPr>
+          <w:rStyle w:val="FootnoteReference"/>
+        </w:rPr>
+        <w:footnoteRef/>
+      </w:r>
+      <w:r>
+        <w:t xml:space="preserve"> Hebrew: ‘The nearness of God is my good.’ Cp. Wisdom 3:9; Ecclesiasticus 2:3.</w:t>
+      </w:r>
+    </w:p>
+  </w:footnote>
+  <w:footnote w:id="14">
     <w:p>
       <w:pPr>
         <w:pStyle w:val="footnote"/>
@@ -7557,7 +8929,7 @@
 </file>
 
 <file path=customXml/itemProps1.xml><?xml version="1.0" encoding="utf-8"?>
-<ds:datastoreItem xmlns:ds="http://schemas.openxmlformats.org/officeDocument/2006/customXml" ds:itemID="{DE1547BC-380E-4D9C-AE86-C38A6DBC273F}">
+<ds:datastoreItem xmlns:ds="http://schemas.openxmlformats.org/officeDocument/2006/customXml" ds:itemID="{675BB9F4-4C65-4932-B6BA-FAFB6428C030}">
   <ds:schemaRefs>
     <ds:schemaRef ds:uri="http://schemas.openxmlformats.org/officeDocument/2006/bibliography"/>
   </ds:schemaRefs>

</xml_diff>